<commit_message>
added report after in the middle of meeting 2
</commit_message>
<xml_diff>
--- a/Documentation/report.docx
+++ b/Documentation/report.docx
@@ -35,14 +35,14 @@
         <w:tblLook w:val="04A0" w:firstRow="1" w:lastRow="0" w:firstColumn="1" w:lastColumn="0" w:noHBand="0" w:noVBand="1"/>
       </w:tblPr>
       <w:tblGrid>
-        <w:gridCol w:w="475"/>
-        <w:gridCol w:w="5589"/>
-        <w:gridCol w:w="2998"/>
+        <w:gridCol w:w="520"/>
+        <w:gridCol w:w="5560"/>
+        <w:gridCol w:w="2982"/>
       </w:tblGrid>
       <w:tr>
         <w:tc>
           <w:tcPr>
-            <w:tcW w:w="475" w:type="dxa"/>
+            <w:tcW w:w="520" w:type="dxa"/>
           </w:tcPr>
           <w:p>
             <w:r>
@@ -52,7 +52,7 @@
         </w:tc>
         <w:tc>
           <w:tcPr>
-            <w:tcW w:w="5589" w:type="dxa"/>
+            <w:tcW w:w="5560" w:type="dxa"/>
           </w:tcPr>
           <w:p>
             <w:r>
@@ -62,65 +62,609 @@
         </w:tc>
         <w:tc>
           <w:tcPr>
-            <w:tcW w:w="2998" w:type="dxa"/>
+            <w:tcW w:w="2982" w:type="dxa"/>
           </w:tcPr>
           <w:p>
             <w:r>
               <w:t>status</w:t>
+            </w:r>
+          </w:p>
+        </w:tc>
+      </w:tr>
+      <w:tr>
+        <w:tc>
+          <w:tcPr>
+            <w:tcW w:w="520" w:type="dxa"/>
+          </w:tcPr>
+          <w:p>
+            <w:pPr>
+              <w:rPr>
+                <w:rFonts w:cstheme="minorHAnsi"/>
+                <w:sz w:val="24"/>
+                <w:szCs w:val="24"/>
+              </w:rPr>
+            </w:pPr>
+            <w:r>
+              <w:rPr>
+                <w:rFonts w:cstheme="minorHAnsi"/>
+                <w:sz w:val="24"/>
+                <w:szCs w:val="24"/>
+              </w:rPr>
+              <w:t>1</w:t>
+            </w:r>
+            <w:r>
+              <w:rPr>
+                <w:rFonts w:cstheme="minorHAnsi"/>
+                <w:sz w:val="24"/>
+                <w:szCs w:val="24"/>
+              </w:rPr>
+              <w:t>.1</w:t>
+            </w:r>
+          </w:p>
+        </w:tc>
+        <w:tc>
+          <w:tcPr>
+            <w:tcW w:w="5560" w:type="dxa"/>
+          </w:tcPr>
+          <w:p>
+            <w:pPr>
+              <w:rPr>
+                <w:rFonts w:cstheme="minorHAnsi"/>
+                <w:sz w:val="24"/>
+                <w:szCs w:val="24"/>
+              </w:rPr>
+            </w:pPr>
+            <w:r>
+              <w:rPr>
+                <w:rFonts w:cstheme="minorHAnsi"/>
+                <w:sz w:val="24"/>
+                <w:szCs w:val="24"/>
+              </w:rPr>
+              <w:t>Translate individual words to and from English to one other languages.</w:t>
+            </w:r>
+          </w:p>
+        </w:tc>
+        <w:tc>
+          <w:tcPr>
+            <w:tcW w:w="2982" w:type="dxa"/>
+          </w:tcPr>
+          <w:p>
+            <w:pPr>
+              <w:rPr>
+                <w:rFonts w:cstheme="minorHAnsi"/>
+                <w:sz w:val="24"/>
+                <w:szCs w:val="24"/>
+              </w:rPr>
+            </w:pPr>
+          </w:p>
+        </w:tc>
+      </w:tr>
+      <w:tr>
+        <w:tc>
+          <w:tcPr>
+            <w:tcW w:w="520" w:type="dxa"/>
+          </w:tcPr>
+          <w:p>
+            <w:pPr>
+              <w:rPr>
+                <w:rFonts w:cstheme="minorHAnsi"/>
+                <w:sz w:val="24"/>
+                <w:szCs w:val="24"/>
+              </w:rPr>
+            </w:pPr>
+            <w:r>
+              <w:rPr>
+                <w:rFonts w:cstheme="minorHAnsi"/>
+                <w:sz w:val="24"/>
+                <w:szCs w:val="24"/>
+              </w:rPr>
+              <w:t>1.2</w:t>
+            </w:r>
+          </w:p>
+        </w:tc>
+        <w:tc>
+          <w:tcPr>
+            <w:tcW w:w="5560" w:type="dxa"/>
+          </w:tcPr>
+          <w:p>
+            <w:pPr>
+              <w:rPr>
+                <w:rFonts w:cstheme="minorHAnsi"/>
+                <w:sz w:val="24"/>
+                <w:szCs w:val="24"/>
+              </w:rPr>
+            </w:pPr>
+            <w:r>
+              <w:rPr>
+                <w:rFonts w:cstheme="minorHAnsi"/>
+                <w:sz w:val="24"/>
+                <w:szCs w:val="24"/>
+              </w:rPr>
+              <w:t xml:space="preserve">[optional] </w:t>
+            </w:r>
+            <w:r>
+              <w:rPr>
+                <w:rFonts w:cstheme="minorHAnsi"/>
+                <w:sz w:val="24"/>
+                <w:szCs w:val="24"/>
+              </w:rPr>
+              <w:t xml:space="preserve">Translate individual </w:t>
+            </w:r>
+            <w:r>
+              <w:rPr>
+                <w:rFonts w:cstheme="minorHAnsi"/>
+                <w:sz w:val="24"/>
+                <w:szCs w:val="24"/>
+              </w:rPr>
+              <w:t>phrases</w:t>
+            </w:r>
+          </w:p>
+        </w:tc>
+        <w:tc>
+          <w:tcPr>
+            <w:tcW w:w="2982" w:type="dxa"/>
+          </w:tcPr>
+          <w:p>
+            <w:pPr>
+              <w:rPr>
+                <w:rFonts w:cstheme="minorHAnsi"/>
+                <w:sz w:val="24"/>
+                <w:szCs w:val="24"/>
+              </w:rPr>
+            </w:pPr>
+          </w:p>
+        </w:tc>
+      </w:tr>
+      <w:tr>
+        <w:tc>
+          <w:tcPr>
+            <w:tcW w:w="520" w:type="dxa"/>
+          </w:tcPr>
+          <w:p>
+            <w:pPr>
+              <w:rPr>
+                <w:rFonts w:cstheme="minorHAnsi"/>
+                <w:sz w:val="24"/>
+                <w:szCs w:val="24"/>
+              </w:rPr>
+            </w:pPr>
+            <w:r>
+              <w:rPr>
+                <w:rFonts w:cstheme="minorHAnsi"/>
+                <w:sz w:val="24"/>
+                <w:szCs w:val="24"/>
+              </w:rPr>
+              <w:t>1.3</w:t>
+            </w:r>
+          </w:p>
+        </w:tc>
+        <w:tc>
+          <w:tcPr>
+            <w:tcW w:w="5560" w:type="dxa"/>
+          </w:tcPr>
+          <w:p>
+            <w:pPr>
+              <w:rPr>
+                <w:rFonts w:cstheme="minorHAnsi"/>
+                <w:sz w:val="24"/>
+                <w:szCs w:val="24"/>
+              </w:rPr>
+            </w:pPr>
+            <w:r>
+              <w:rPr>
+                <w:rFonts w:cstheme="minorHAnsi"/>
+                <w:sz w:val="24"/>
+                <w:szCs w:val="24"/>
+              </w:rPr>
+              <w:t>output the translation time in words per second</w:t>
+            </w:r>
+          </w:p>
+        </w:tc>
+        <w:tc>
+          <w:tcPr>
+            <w:tcW w:w="2982" w:type="dxa"/>
+          </w:tcPr>
+          <w:p>
+            <w:pPr>
+              <w:rPr>
+                <w:rFonts w:cstheme="minorHAnsi"/>
+                <w:sz w:val="24"/>
+                <w:szCs w:val="24"/>
+              </w:rPr>
+            </w:pPr>
+          </w:p>
+        </w:tc>
+      </w:tr>
+      <w:tr>
+        <w:tc>
+          <w:tcPr>
+            <w:tcW w:w="520" w:type="dxa"/>
+          </w:tcPr>
+          <w:p>
+            <w:pPr>
+              <w:rPr>
+                <w:rFonts w:cstheme="minorHAnsi"/>
+                <w:sz w:val="24"/>
+                <w:szCs w:val="24"/>
+              </w:rPr>
+            </w:pPr>
+            <w:r>
+              <w:rPr>
+                <w:rFonts w:cstheme="minorHAnsi"/>
+                <w:sz w:val="24"/>
+                <w:szCs w:val="24"/>
+              </w:rPr>
+              <w:t>2</w:t>
+            </w:r>
+          </w:p>
+        </w:tc>
+        <w:tc>
+          <w:tcPr>
+            <w:tcW w:w="5560" w:type="dxa"/>
+          </w:tcPr>
+          <w:p>
+            <w:pPr>
+              <w:rPr>
+                <w:rFonts w:cstheme="minorHAnsi"/>
+                <w:sz w:val="24"/>
+                <w:szCs w:val="24"/>
+              </w:rPr>
+            </w:pPr>
+            <w:r>
+              <w:rPr>
+                <w:rFonts w:cstheme="minorHAnsi"/>
+                <w:sz w:val="24"/>
+                <w:szCs w:val="24"/>
+              </w:rPr>
+              <w:t>Provide an option to load and translate a text file</w:t>
+            </w:r>
+          </w:p>
+        </w:tc>
+        <w:tc>
+          <w:tcPr>
+            <w:tcW w:w="2982" w:type="dxa"/>
+          </w:tcPr>
+          <w:p>
+            <w:pPr>
+              <w:rPr>
+                <w:rFonts w:cstheme="minorHAnsi"/>
+                <w:sz w:val="24"/>
+                <w:szCs w:val="24"/>
+              </w:rPr>
+            </w:pPr>
+          </w:p>
+        </w:tc>
+      </w:tr>
+      <w:tr>
+        <w:tc>
+          <w:tcPr>
+            <w:tcW w:w="520" w:type="dxa"/>
+          </w:tcPr>
+          <w:p>
+            <w:pPr>
+              <w:rPr>
+                <w:rFonts w:cstheme="minorHAnsi"/>
+                <w:sz w:val="24"/>
+                <w:szCs w:val="24"/>
+              </w:rPr>
+            </w:pPr>
+            <w:r>
+              <w:rPr>
+                <w:rFonts w:cstheme="minorHAnsi"/>
+                <w:sz w:val="24"/>
+                <w:szCs w:val="24"/>
+              </w:rPr>
+              <w:t>3</w:t>
+            </w:r>
+          </w:p>
+        </w:tc>
+        <w:tc>
+          <w:tcPr>
+            <w:tcW w:w="5560" w:type="dxa"/>
+          </w:tcPr>
+          <w:p>
+            <w:pPr>
+              <w:rPr>
+                <w:rFonts w:cstheme="minorHAnsi"/>
+                <w:sz w:val="24"/>
+                <w:szCs w:val="24"/>
+              </w:rPr>
+            </w:pPr>
+            <w:r>
+              <w:rPr>
+                <w:rFonts w:cstheme="minorHAnsi"/>
+                <w:sz w:val="24"/>
+                <w:szCs w:val="24"/>
+              </w:rPr>
+              <w:t>Provide functions to save dictionaries to file and to load them from file.</w:t>
+            </w:r>
+          </w:p>
+        </w:tc>
+        <w:tc>
+          <w:tcPr>
+            <w:tcW w:w="2982" w:type="dxa"/>
+          </w:tcPr>
+          <w:p>
+            <w:pPr>
+              <w:rPr>
+                <w:rFonts w:cstheme="minorHAnsi"/>
+                <w:sz w:val="24"/>
+                <w:szCs w:val="24"/>
+              </w:rPr>
+            </w:pPr>
+          </w:p>
+        </w:tc>
+      </w:tr>
+      <w:tr>
+        <w:tc>
+          <w:tcPr>
+            <w:tcW w:w="520" w:type="dxa"/>
+          </w:tcPr>
+          <w:p>
+            <w:pPr>
+              <w:rPr>
+                <w:rFonts w:cstheme="minorHAnsi"/>
+                <w:sz w:val="24"/>
+                <w:szCs w:val="24"/>
+              </w:rPr>
+            </w:pPr>
+          </w:p>
+        </w:tc>
+        <w:tc>
+          <w:tcPr>
+            <w:tcW w:w="5560" w:type="dxa"/>
+          </w:tcPr>
+          <w:p>
+            <w:pPr>
+              <w:rPr>
+                <w:rFonts w:cstheme="minorHAnsi"/>
+                <w:sz w:val="24"/>
+                <w:szCs w:val="24"/>
+              </w:rPr>
+            </w:pPr>
+            <w:r>
+              <w:rPr>
+                <w:rFonts w:cstheme="minorHAnsi"/>
+                <w:sz w:val="24"/>
+                <w:szCs w:val="24"/>
+              </w:rPr>
+              <w:t>Provide a menu</w:t>
+            </w:r>
+          </w:p>
+        </w:tc>
+        <w:tc>
+          <w:tcPr>
+            <w:tcW w:w="2982" w:type="dxa"/>
+          </w:tcPr>
+          <w:p>
+            <w:pPr>
+              <w:rPr>
+                <w:rFonts w:cstheme="minorHAnsi"/>
+                <w:sz w:val="24"/>
+                <w:szCs w:val="24"/>
+              </w:rPr>
+            </w:pPr>
+          </w:p>
+        </w:tc>
+      </w:tr>
+      <w:tr>
+        <w:tc>
+          <w:tcPr>
+            <w:tcW w:w="520" w:type="dxa"/>
+          </w:tcPr>
+          <w:p>
+            <w:pPr>
+              <w:rPr>
+                <w:rFonts w:cstheme="minorHAnsi"/>
+                <w:sz w:val="24"/>
+                <w:szCs w:val="24"/>
+              </w:rPr>
+            </w:pPr>
+            <w:r>
+              <w:rPr>
+                <w:rFonts w:cstheme="minorHAnsi"/>
+                <w:sz w:val="24"/>
+                <w:szCs w:val="24"/>
+              </w:rPr>
+              <w:t>4</w:t>
+            </w:r>
+          </w:p>
+        </w:tc>
+        <w:tc>
+          <w:tcPr>
+            <w:tcW w:w="5560" w:type="dxa"/>
+          </w:tcPr>
+          <w:p>
+            <w:pPr>
+              <w:rPr>
+                <w:rFonts w:cstheme="minorHAnsi"/>
+                <w:sz w:val="24"/>
+                <w:szCs w:val="24"/>
+              </w:rPr>
+            </w:pPr>
+            <w:r>
+              <w:rPr>
+                <w:rFonts w:cstheme="minorHAnsi"/>
+                <w:sz w:val="24"/>
+                <w:szCs w:val="24"/>
+              </w:rPr>
+              <w:t xml:space="preserve">Provide a settings </w:t>
+            </w:r>
+            <w:r>
+              <w:rPr>
+                <w:rFonts w:cstheme="minorHAnsi"/>
+                <w:sz w:val="24"/>
+                <w:szCs w:val="24"/>
+              </w:rPr>
+              <w:t>option in the menu</w:t>
+            </w:r>
+          </w:p>
+        </w:tc>
+        <w:tc>
+          <w:tcPr>
+            <w:tcW w:w="2982" w:type="dxa"/>
+          </w:tcPr>
+          <w:p>
+            <w:pPr>
+              <w:rPr>
+                <w:rFonts w:cstheme="minorHAnsi"/>
+                <w:sz w:val="24"/>
+                <w:szCs w:val="24"/>
+              </w:rPr>
+            </w:pPr>
+          </w:p>
+        </w:tc>
+      </w:tr>
+      <w:tr>
+        <w:tc>
+          <w:tcPr>
+            <w:tcW w:w="520" w:type="dxa"/>
+          </w:tcPr>
+          <w:p>
+            <w:pPr>
+              <w:rPr>
+                <w:rFonts w:cstheme="minorHAnsi"/>
+                <w:sz w:val="24"/>
+                <w:szCs w:val="24"/>
+              </w:rPr>
+            </w:pPr>
+            <w:r>
+              <w:rPr>
+                <w:rFonts w:cstheme="minorHAnsi"/>
+                <w:sz w:val="24"/>
+                <w:szCs w:val="24"/>
+              </w:rPr>
+              <w:t>5</w:t>
+            </w:r>
+          </w:p>
+        </w:tc>
+        <w:tc>
+          <w:tcPr>
+            <w:tcW w:w="5560" w:type="dxa"/>
+          </w:tcPr>
+          <w:p>
+            <w:pPr>
+              <w:rPr>
+                <w:rFonts w:cstheme="minorHAnsi"/>
+                <w:sz w:val="24"/>
+                <w:szCs w:val="24"/>
+              </w:rPr>
+            </w:pPr>
+            <w:r>
+              <w:rPr>
+                <w:rFonts w:cstheme="minorHAnsi"/>
+                <w:sz w:val="24"/>
+                <w:szCs w:val="24"/>
+              </w:rPr>
+              <w:t>Provide a setting that allows users to add new words to the translation dictionary when your translator cannot find the word in the d</w:t>
             </w:r>
             <w:bookmarkStart w:id="0" w:name="_GoBack"/>
             <w:bookmarkEnd w:id="0"/>
+            <w:r>
+              <w:rPr>
+                <w:rFonts w:cstheme="minorHAnsi"/>
+                <w:sz w:val="24"/>
+                <w:szCs w:val="24"/>
+              </w:rPr>
+              <w:t>ictionary.</w:t>
+            </w:r>
+          </w:p>
+        </w:tc>
+        <w:tc>
+          <w:tcPr>
+            <w:tcW w:w="2982" w:type="dxa"/>
+          </w:tcPr>
+          <w:p>
+            <w:pPr>
+              <w:rPr>
+                <w:rFonts w:cstheme="minorHAnsi"/>
+                <w:sz w:val="24"/>
+                <w:szCs w:val="24"/>
+              </w:rPr>
+            </w:pPr>
           </w:p>
         </w:tc>
       </w:tr>
       <w:tr>
         <w:tc>
           <w:tcPr>
-            <w:tcW w:w="475" w:type="dxa"/>
-          </w:tcPr>
-          <w:p>
-            <w:pPr>
-              <w:rPr>
-                <w:rFonts w:cstheme="minorHAnsi"/>
-                <w:sz w:val="24"/>
-                <w:szCs w:val="24"/>
-              </w:rPr>
-            </w:pPr>
-            <w:r>
-              <w:rPr>
-                <w:rFonts w:cstheme="minorHAnsi"/>
-                <w:sz w:val="24"/>
-                <w:szCs w:val="24"/>
-              </w:rPr>
-              <w:t>1</w:t>
-            </w:r>
-          </w:p>
-        </w:tc>
-        <w:tc>
-          <w:tcPr>
-            <w:tcW w:w="5589" w:type="dxa"/>
-          </w:tcPr>
-          <w:p>
-            <w:pPr>
-              <w:rPr>
-                <w:rFonts w:cstheme="minorHAnsi"/>
-                <w:sz w:val="24"/>
-                <w:szCs w:val="24"/>
-              </w:rPr>
-            </w:pPr>
-            <w:r>
-              <w:rPr>
-                <w:rFonts w:cstheme="minorHAnsi"/>
-                <w:sz w:val="24"/>
-                <w:szCs w:val="24"/>
-              </w:rPr>
-              <w:t>Translate individual words and phrases to and from English to one other languages.</w:t>
-            </w:r>
-          </w:p>
-        </w:tc>
-        <w:tc>
-          <w:tcPr>
-            <w:tcW w:w="2998" w:type="dxa"/>
+            <w:tcW w:w="520" w:type="dxa"/>
+          </w:tcPr>
+          <w:p>
+            <w:pPr>
+              <w:rPr>
+                <w:rFonts w:cstheme="minorHAnsi"/>
+                <w:sz w:val="24"/>
+                <w:szCs w:val="24"/>
+              </w:rPr>
+            </w:pPr>
+            <w:r>
+              <w:rPr>
+                <w:rFonts w:cstheme="minorHAnsi"/>
+                <w:sz w:val="24"/>
+                <w:szCs w:val="24"/>
+              </w:rPr>
+              <w:t>6</w:t>
+            </w:r>
+          </w:p>
+        </w:tc>
+        <w:tc>
+          <w:tcPr>
+            <w:tcW w:w="5560" w:type="dxa"/>
+          </w:tcPr>
+          <w:p>
+            <w:pPr>
+              <w:rPr>
+                <w:rFonts w:cstheme="minorHAnsi"/>
+                <w:sz w:val="24"/>
+                <w:szCs w:val="24"/>
+              </w:rPr>
+            </w:pPr>
+            <w:r>
+              <w:rPr>
+                <w:rFonts w:cstheme="minorHAnsi"/>
+                <w:sz w:val="24"/>
+                <w:szCs w:val="24"/>
+              </w:rPr>
+              <w:t>Provide an option to remove a word</w:t>
+            </w:r>
+            <w:r>
+              <w:rPr>
+                <w:rFonts w:cstheme="minorHAnsi"/>
+                <w:sz w:val="24"/>
+                <w:szCs w:val="24"/>
+              </w:rPr>
+              <w:t xml:space="preserve"> </w:t>
+            </w:r>
+            <w:r>
+              <w:rPr>
+                <w:rFonts w:cstheme="minorHAnsi"/>
+                <w:sz w:val="24"/>
+                <w:szCs w:val="24"/>
+              </w:rPr>
+              <w:t>or phrase</w:t>
+            </w:r>
+            <w:r>
+              <w:rPr>
+                <w:rFonts w:cstheme="minorHAnsi"/>
+                <w:sz w:val="24"/>
+                <w:szCs w:val="24"/>
+              </w:rPr>
+              <w:t xml:space="preserve"> </w:t>
+            </w:r>
+            <w:r>
+              <w:rPr>
+                <w:rFonts w:cstheme="minorHAnsi"/>
+                <w:sz w:val="24"/>
+                <w:szCs w:val="24"/>
+              </w:rPr>
+              <w:t>from the dictionaries.</w:t>
+            </w:r>
+          </w:p>
+        </w:tc>
+        <w:tc>
+          <w:tcPr>
+            <w:tcW w:w="2982" w:type="dxa"/>
           </w:tcPr>
           <w:p>
             <w:pPr>
@@ -136,111 +680,127 @@
       <w:tr>
         <w:tc>
           <w:tcPr>
-            <w:tcW w:w="475" w:type="dxa"/>
-          </w:tcPr>
-          <w:p>
-            <w:pPr>
-              <w:rPr>
-                <w:rFonts w:cstheme="minorHAnsi"/>
-                <w:sz w:val="24"/>
-                <w:szCs w:val="24"/>
-              </w:rPr>
-            </w:pPr>
-            <w:r>
-              <w:rPr>
-                <w:rFonts w:cstheme="minorHAnsi"/>
-                <w:sz w:val="24"/>
-                <w:szCs w:val="24"/>
-              </w:rPr>
-              <w:t>2</w:t>
-            </w:r>
-          </w:p>
-        </w:tc>
-        <w:tc>
-          <w:tcPr>
-            <w:tcW w:w="5589" w:type="dxa"/>
-          </w:tcPr>
-          <w:p>
-            <w:pPr>
-              <w:rPr>
-                <w:rFonts w:cstheme="minorHAnsi"/>
-                <w:sz w:val="24"/>
-                <w:szCs w:val="24"/>
-              </w:rPr>
-            </w:pPr>
-            <w:r>
-              <w:rPr>
-                <w:rFonts w:cstheme="minorHAnsi"/>
-                <w:sz w:val="24"/>
-                <w:szCs w:val="24"/>
-              </w:rPr>
-              <w:t>Provide an option to load and translate a text file and output the translation time in words per second</w:t>
-            </w:r>
-          </w:p>
-        </w:tc>
-        <w:tc>
-          <w:tcPr>
-            <w:tcW w:w="2998" w:type="dxa"/>
-          </w:tcPr>
-          <w:p>
-            <w:pPr>
-              <w:rPr>
-                <w:rFonts w:cstheme="minorHAnsi"/>
-                <w:sz w:val="24"/>
-                <w:szCs w:val="24"/>
-              </w:rPr>
-            </w:pPr>
+            <w:tcW w:w="520" w:type="dxa"/>
+          </w:tcPr>
+          <w:p>
+            <w:pPr>
+              <w:rPr>
+                <w:rFonts w:cstheme="minorHAnsi"/>
+                <w:sz w:val="24"/>
+                <w:szCs w:val="24"/>
+              </w:rPr>
+            </w:pPr>
+            <w:r>
+              <w:rPr>
+                <w:rFonts w:cstheme="minorHAnsi"/>
+                <w:sz w:val="24"/>
+                <w:szCs w:val="24"/>
+              </w:rPr>
+              <w:t>7</w:t>
+            </w:r>
+          </w:p>
+        </w:tc>
+        <w:tc>
+          <w:tcPr>
+            <w:tcW w:w="5560" w:type="dxa"/>
+          </w:tcPr>
+          <w:p>
+            <w:pPr>
+              <w:rPr>
+                <w:rFonts w:cstheme="minorHAnsi"/>
+                <w:sz w:val="24"/>
+                <w:szCs w:val="24"/>
+              </w:rPr>
+            </w:pPr>
+            <w:r>
+              <w:rPr>
+                <w:rFonts w:cstheme="minorHAnsi"/>
+                <w:sz w:val="24"/>
+                <w:szCs w:val="24"/>
+              </w:rPr>
+              <w:t>Provide an option to display the dictionaries.</w:t>
+            </w:r>
+          </w:p>
+        </w:tc>
+        <w:tc>
+          <w:tcPr>
+            <w:tcW w:w="2982" w:type="dxa"/>
+          </w:tcPr>
+          <w:p>
+            <w:pPr>
+              <w:rPr>
+                <w:rFonts w:cstheme="minorHAnsi"/>
+                <w:sz w:val="24"/>
+                <w:szCs w:val="24"/>
+              </w:rPr>
+            </w:pPr>
+            <w:r>
+              <w:rPr>
+                <w:rFonts w:cstheme="minorHAnsi"/>
+                <w:sz w:val="24"/>
+                <w:szCs w:val="24"/>
+              </w:rPr>
+              <w:t>Ask iain</w:t>
+            </w:r>
           </w:p>
         </w:tc>
       </w:tr>
       <w:tr>
         <w:tc>
           <w:tcPr>
-            <w:tcW w:w="475" w:type="dxa"/>
-          </w:tcPr>
-          <w:p>
-            <w:pPr>
-              <w:rPr>
-                <w:rFonts w:cstheme="minorHAnsi"/>
-                <w:sz w:val="24"/>
-                <w:szCs w:val="24"/>
-              </w:rPr>
-            </w:pPr>
-            <w:r>
-              <w:rPr>
-                <w:rFonts w:cstheme="minorHAnsi"/>
-                <w:sz w:val="24"/>
-                <w:szCs w:val="24"/>
-              </w:rPr>
-              <w:t>3</w:t>
-            </w:r>
-          </w:p>
-        </w:tc>
-        <w:tc>
-          <w:tcPr>
-            <w:tcW w:w="5589" w:type="dxa"/>
-          </w:tcPr>
-          <w:p>
-            <w:pPr>
-              <w:rPr>
-                <w:rFonts w:cstheme="minorHAnsi"/>
-                <w:sz w:val="24"/>
-                <w:szCs w:val="24"/>
-              </w:rPr>
-            </w:pPr>
-            <w:r>
-              <w:rPr>
-                <w:rFonts w:cstheme="minorHAnsi"/>
-                <w:sz w:val="24"/>
-                <w:szCs w:val="24"/>
-              </w:rPr>
-              <w:t>Provide functions to save dictionaries to file and to load them from file.</w:t>
-            </w:r>
-          </w:p>
-        </w:tc>
-        <w:tc>
-          <w:tcPr>
-            <w:tcW w:w="2998" w:type="dxa"/>
+            <w:tcW w:w="520" w:type="dxa"/>
+          </w:tcPr>
+          <w:p>
+            <w:pPr>
+              <w:rPr>
+                <w:rFonts w:cstheme="minorHAnsi"/>
+                <w:sz w:val="24"/>
+                <w:szCs w:val="24"/>
+              </w:rPr>
+            </w:pPr>
+            <w:r>
+              <w:rPr>
+                <w:rFonts w:cstheme="minorHAnsi"/>
+                <w:sz w:val="24"/>
+                <w:szCs w:val="24"/>
+              </w:rPr>
+              <w:t>8</w:t>
+            </w:r>
+          </w:p>
+        </w:tc>
+        <w:tc>
+          <w:tcPr>
+            <w:tcW w:w="5560" w:type="dxa"/>
+          </w:tcPr>
+          <w:p>
+            <w:pPr>
+              <w:rPr>
+                <w:rFonts w:cstheme="minorHAnsi"/>
+                <w:sz w:val="24"/>
+                <w:szCs w:val="24"/>
+              </w:rPr>
+            </w:pPr>
+            <w:r>
+              <w:rPr>
+                <w:rFonts w:cstheme="minorHAnsi"/>
+                <w:sz w:val="24"/>
+                <w:szCs w:val="24"/>
+              </w:rPr>
+              <w:t>Make a jar file</w:t>
+            </w:r>
+            <w:r>
+              <w:rPr>
+                <w:rFonts w:cstheme="minorHAnsi"/>
+                <w:sz w:val="24"/>
+                <w:szCs w:val="24"/>
+              </w:rPr>
+              <w:t xml:space="preserve"> + JavaDoc</w:t>
+            </w:r>
+          </w:p>
+        </w:tc>
+        <w:tc>
+          <w:tcPr>
+            <w:tcW w:w="2982" w:type="dxa"/>
           </w:tcPr>
           <w:p>
             <w:pPr>
@@ -256,391 +816,7 @@
       <w:tr>
         <w:tc>
           <w:tcPr>
-            <w:tcW w:w="475" w:type="dxa"/>
-          </w:tcPr>
-          <w:p>
-            <w:pPr>
-              <w:rPr>
-                <w:rFonts w:cstheme="minorHAnsi"/>
-                <w:sz w:val="24"/>
-                <w:szCs w:val="24"/>
-              </w:rPr>
-            </w:pPr>
-            <w:r>
-              <w:rPr>
-                <w:rFonts w:cstheme="minorHAnsi"/>
-                <w:sz w:val="24"/>
-                <w:szCs w:val="24"/>
-              </w:rPr>
-              <w:t>4</w:t>
-            </w:r>
-          </w:p>
-        </w:tc>
-        <w:tc>
-          <w:tcPr>
-            <w:tcW w:w="5589" w:type="dxa"/>
-          </w:tcPr>
-          <w:p>
-            <w:pPr>
-              <w:rPr>
-                <w:rFonts w:cstheme="minorHAnsi"/>
-                <w:sz w:val="24"/>
-                <w:szCs w:val="24"/>
-              </w:rPr>
-            </w:pPr>
-            <w:r>
-              <w:rPr>
-                <w:rFonts w:cstheme="minorHAnsi"/>
-                <w:sz w:val="24"/>
-                <w:szCs w:val="24"/>
-              </w:rPr>
-              <w:t>Provide a settings menu</w:t>
-            </w:r>
-          </w:p>
-        </w:tc>
-        <w:tc>
-          <w:tcPr>
-            <w:tcW w:w="2998" w:type="dxa"/>
-          </w:tcPr>
-          <w:p>
-            <w:pPr>
-              <w:rPr>
-                <w:rFonts w:cstheme="minorHAnsi"/>
-                <w:sz w:val="24"/>
-                <w:szCs w:val="24"/>
-              </w:rPr>
-            </w:pPr>
-          </w:p>
-        </w:tc>
-      </w:tr>
-      <w:tr>
-        <w:tc>
-          <w:tcPr>
-            <w:tcW w:w="475" w:type="dxa"/>
-          </w:tcPr>
-          <w:p>
-            <w:pPr>
-              <w:rPr>
-                <w:rFonts w:cstheme="minorHAnsi"/>
-                <w:sz w:val="24"/>
-                <w:szCs w:val="24"/>
-              </w:rPr>
-            </w:pPr>
-            <w:r>
-              <w:rPr>
-                <w:rFonts w:cstheme="minorHAnsi"/>
-                <w:sz w:val="24"/>
-                <w:szCs w:val="24"/>
-              </w:rPr>
-              <w:t>5</w:t>
-            </w:r>
-          </w:p>
-        </w:tc>
-        <w:tc>
-          <w:tcPr>
-            <w:tcW w:w="5589" w:type="dxa"/>
-          </w:tcPr>
-          <w:p>
-            <w:pPr>
-              <w:rPr>
-                <w:rFonts w:cstheme="minorHAnsi"/>
-                <w:sz w:val="24"/>
-                <w:szCs w:val="24"/>
-              </w:rPr>
-            </w:pPr>
-            <w:r>
-              <w:rPr>
-                <w:rFonts w:cstheme="minorHAnsi"/>
-                <w:sz w:val="24"/>
-                <w:szCs w:val="24"/>
-              </w:rPr>
-              <w:t>Provide a setting that allows users to add new words to the translation dictionary when your translator cannot find the word in the dictionary.</w:t>
-            </w:r>
-          </w:p>
-        </w:tc>
-        <w:tc>
-          <w:tcPr>
-            <w:tcW w:w="2998" w:type="dxa"/>
-          </w:tcPr>
-          <w:p>
-            <w:pPr>
-              <w:rPr>
-                <w:rFonts w:cstheme="minorHAnsi"/>
-                <w:sz w:val="24"/>
-                <w:szCs w:val="24"/>
-              </w:rPr>
-            </w:pPr>
-          </w:p>
-        </w:tc>
-      </w:tr>
-      <w:tr>
-        <w:tc>
-          <w:tcPr>
-            <w:tcW w:w="475" w:type="dxa"/>
-          </w:tcPr>
-          <w:p>
-            <w:pPr>
-              <w:rPr>
-                <w:rFonts w:cstheme="minorHAnsi"/>
-                <w:sz w:val="24"/>
-                <w:szCs w:val="24"/>
-              </w:rPr>
-            </w:pPr>
-            <w:r>
-              <w:rPr>
-                <w:rFonts w:cstheme="minorHAnsi"/>
-                <w:sz w:val="24"/>
-                <w:szCs w:val="24"/>
-              </w:rPr>
-              <w:t>6</w:t>
-            </w:r>
-          </w:p>
-        </w:tc>
-        <w:tc>
-          <w:tcPr>
-            <w:tcW w:w="5589" w:type="dxa"/>
-          </w:tcPr>
-          <w:p>
-            <w:pPr>
-              <w:rPr>
-                <w:rFonts w:cstheme="minorHAnsi"/>
-                <w:sz w:val="24"/>
-                <w:szCs w:val="24"/>
-              </w:rPr>
-            </w:pPr>
-            <w:r>
-              <w:rPr>
-                <w:rFonts w:cstheme="minorHAnsi"/>
-                <w:sz w:val="24"/>
-                <w:szCs w:val="24"/>
-              </w:rPr>
-              <w:t>Provide an option to remove a word</w:t>
-            </w:r>
-            <w:r>
-              <w:rPr>
-                <w:rFonts w:cstheme="minorHAnsi"/>
-                <w:sz w:val="24"/>
-                <w:szCs w:val="24"/>
-              </w:rPr>
-              <w:t xml:space="preserve"> </w:t>
-            </w:r>
-            <w:r>
-              <w:rPr>
-                <w:rFonts w:cstheme="minorHAnsi"/>
-                <w:sz w:val="24"/>
-                <w:szCs w:val="24"/>
-              </w:rPr>
-              <w:t>or phrase</w:t>
-            </w:r>
-            <w:r>
-              <w:rPr>
-                <w:rFonts w:cstheme="minorHAnsi"/>
-                <w:sz w:val="24"/>
-                <w:szCs w:val="24"/>
-              </w:rPr>
-              <w:t xml:space="preserve"> </w:t>
-            </w:r>
-            <w:r>
-              <w:rPr>
-                <w:rFonts w:cstheme="minorHAnsi"/>
-                <w:sz w:val="24"/>
-                <w:szCs w:val="24"/>
-              </w:rPr>
-              <w:t>from the dictionaries.</w:t>
-            </w:r>
-          </w:p>
-        </w:tc>
-        <w:tc>
-          <w:tcPr>
-            <w:tcW w:w="2998" w:type="dxa"/>
-          </w:tcPr>
-          <w:p>
-            <w:pPr>
-              <w:rPr>
-                <w:rFonts w:cstheme="minorHAnsi"/>
-                <w:sz w:val="24"/>
-                <w:szCs w:val="24"/>
-              </w:rPr>
-            </w:pPr>
-          </w:p>
-        </w:tc>
-      </w:tr>
-      <w:tr>
-        <w:tc>
-          <w:tcPr>
-            <w:tcW w:w="475" w:type="dxa"/>
-          </w:tcPr>
-          <w:p>
-            <w:pPr>
-              <w:rPr>
-                <w:rFonts w:cstheme="minorHAnsi"/>
-                <w:sz w:val="24"/>
-                <w:szCs w:val="24"/>
-              </w:rPr>
-            </w:pPr>
-          </w:p>
-        </w:tc>
-        <w:tc>
-          <w:tcPr>
-            <w:tcW w:w="5589" w:type="dxa"/>
-          </w:tcPr>
-          <w:p>
-            <w:pPr>
-              <w:rPr>
-                <w:rFonts w:cstheme="minorHAnsi"/>
-                <w:sz w:val="24"/>
-                <w:szCs w:val="24"/>
-              </w:rPr>
-            </w:pPr>
-          </w:p>
-        </w:tc>
-        <w:tc>
-          <w:tcPr>
-            <w:tcW w:w="2998" w:type="dxa"/>
-          </w:tcPr>
-          <w:p>
-            <w:pPr>
-              <w:rPr>
-                <w:rFonts w:cstheme="minorHAnsi"/>
-                <w:sz w:val="24"/>
-                <w:szCs w:val="24"/>
-              </w:rPr>
-            </w:pPr>
-          </w:p>
-        </w:tc>
-      </w:tr>
-      <w:tr>
-        <w:tc>
-          <w:tcPr>
-            <w:tcW w:w="475" w:type="dxa"/>
-          </w:tcPr>
-          <w:p>
-            <w:pPr>
-              <w:rPr>
-                <w:rFonts w:cstheme="minorHAnsi"/>
-                <w:sz w:val="24"/>
-                <w:szCs w:val="24"/>
-              </w:rPr>
-            </w:pPr>
-            <w:r>
-              <w:rPr>
-                <w:rFonts w:cstheme="minorHAnsi"/>
-                <w:sz w:val="24"/>
-                <w:szCs w:val="24"/>
-              </w:rPr>
-              <w:t>7</w:t>
-            </w:r>
-          </w:p>
-        </w:tc>
-        <w:tc>
-          <w:tcPr>
-            <w:tcW w:w="5589" w:type="dxa"/>
-          </w:tcPr>
-          <w:p>
-            <w:pPr>
-              <w:rPr>
-                <w:rFonts w:cstheme="minorHAnsi"/>
-                <w:sz w:val="24"/>
-                <w:szCs w:val="24"/>
-              </w:rPr>
-            </w:pPr>
-            <w:r>
-              <w:rPr>
-                <w:rFonts w:cstheme="minorHAnsi"/>
-                <w:sz w:val="24"/>
-                <w:szCs w:val="24"/>
-              </w:rPr>
-              <w:t>Provide an option to display the dictionaries.</w:t>
-            </w:r>
-          </w:p>
-        </w:tc>
-        <w:tc>
-          <w:tcPr>
-            <w:tcW w:w="2998" w:type="dxa"/>
-          </w:tcPr>
-          <w:p>
-            <w:pPr>
-              <w:rPr>
-                <w:rFonts w:cstheme="minorHAnsi"/>
-                <w:sz w:val="24"/>
-                <w:szCs w:val="24"/>
-              </w:rPr>
-            </w:pPr>
-            <w:r>
-              <w:rPr>
-                <w:rFonts w:cstheme="minorHAnsi"/>
-                <w:sz w:val="24"/>
-                <w:szCs w:val="24"/>
-              </w:rPr>
-              <w:t>Ask iain</w:t>
-            </w:r>
-          </w:p>
-        </w:tc>
-      </w:tr>
-      <w:tr>
-        <w:tc>
-          <w:tcPr>
-            <w:tcW w:w="475" w:type="dxa"/>
-          </w:tcPr>
-          <w:p>
-            <w:pPr>
-              <w:rPr>
-                <w:rFonts w:cstheme="minorHAnsi"/>
-                <w:sz w:val="24"/>
-                <w:szCs w:val="24"/>
-              </w:rPr>
-            </w:pPr>
-            <w:r>
-              <w:rPr>
-                <w:rFonts w:cstheme="minorHAnsi"/>
-                <w:sz w:val="24"/>
-                <w:szCs w:val="24"/>
-              </w:rPr>
-              <w:t>8</w:t>
-            </w:r>
-          </w:p>
-        </w:tc>
-        <w:tc>
-          <w:tcPr>
-            <w:tcW w:w="5589" w:type="dxa"/>
-          </w:tcPr>
-          <w:p>
-            <w:pPr>
-              <w:rPr>
-                <w:rFonts w:cstheme="minorHAnsi"/>
-                <w:sz w:val="24"/>
-                <w:szCs w:val="24"/>
-              </w:rPr>
-            </w:pPr>
-            <w:r>
-              <w:rPr>
-                <w:rFonts w:cstheme="minorHAnsi"/>
-                <w:sz w:val="24"/>
-                <w:szCs w:val="24"/>
-              </w:rPr>
-              <w:t>Make a jar file</w:t>
-            </w:r>
-          </w:p>
-        </w:tc>
-        <w:tc>
-          <w:tcPr>
-            <w:tcW w:w="2998" w:type="dxa"/>
-          </w:tcPr>
-          <w:p>
-            <w:pPr>
-              <w:rPr>
-                <w:rFonts w:cstheme="minorHAnsi"/>
-                <w:sz w:val="24"/>
-                <w:szCs w:val="24"/>
-              </w:rPr>
-            </w:pPr>
-          </w:p>
-        </w:tc>
-      </w:tr>
-      <w:tr>
-        <w:tc>
-          <w:tcPr>
-            <w:tcW w:w="475" w:type="dxa"/>
+            <w:tcW w:w="520" w:type="dxa"/>
           </w:tcPr>
           <w:p>
             <w:pPr>
@@ -662,7 +838,7 @@
         </w:tc>
         <w:tc>
           <w:tcPr>
-            <w:tcW w:w="5589" w:type="dxa"/>
+            <w:tcW w:w="5560" w:type="dxa"/>
           </w:tcPr>
           <w:p>
             <w:pPr>
@@ -684,7 +860,7 @@
         </w:tc>
         <w:tc>
           <w:tcPr>
-            <w:tcW w:w="2998" w:type="dxa"/>
+            <w:tcW w:w="2982" w:type="dxa"/>
           </w:tcPr>
           <w:p>
             <w:pPr>
@@ -703,7 +879,7 @@
         </w:trPr>
         <w:tc>
           <w:tcPr>
-            <w:tcW w:w="475" w:type="dxa"/>
+            <w:tcW w:w="520" w:type="dxa"/>
           </w:tcPr>
           <w:p>
             <w:pPr>
@@ -725,7 +901,7 @@
         </w:tc>
         <w:tc>
           <w:tcPr>
-            <w:tcW w:w="5589" w:type="dxa"/>
+            <w:tcW w:w="5560" w:type="dxa"/>
           </w:tcPr>
           <w:p>
             <w:pPr>
@@ -747,7 +923,7 @@
         </w:tc>
         <w:tc>
           <w:tcPr>
-            <w:tcW w:w="2998" w:type="dxa"/>
+            <w:tcW w:w="2982" w:type="dxa"/>
           </w:tcPr>
           <w:p>
             <w:pPr>
@@ -763,7 +939,7 @@
       <w:tr>
         <w:tc>
           <w:tcPr>
-            <w:tcW w:w="475" w:type="dxa"/>
+            <w:tcW w:w="520" w:type="dxa"/>
           </w:tcPr>
           <w:p>
             <w:pPr>
@@ -785,7 +961,7 @@
         </w:tc>
         <w:tc>
           <w:tcPr>
-            <w:tcW w:w="5589" w:type="dxa"/>
+            <w:tcW w:w="5560" w:type="dxa"/>
           </w:tcPr>
           <w:p>
             <w:pPr>
@@ -807,7 +983,7 @@
         </w:tc>
         <w:tc>
           <w:tcPr>
-            <w:tcW w:w="2998" w:type="dxa"/>
+            <w:tcW w:w="2982" w:type="dxa"/>
           </w:tcPr>
           <w:p>
             <w:pPr>
@@ -823,21 +999,21 @@
       <w:tr>
         <w:tc>
           <w:tcPr>
-            <w:tcW w:w="475" w:type="dxa"/>
-          </w:tcPr>
-          <w:p>
-            <w:pPr>
-              <w:rPr>
-                <w:rFonts w:cstheme="minorHAnsi"/>
-                <w:sz w:val="24"/>
-                <w:szCs w:val="24"/>
-              </w:rPr>
-            </w:pPr>
-          </w:p>
-        </w:tc>
-        <w:tc>
-          <w:tcPr>
-            <w:tcW w:w="5589" w:type="dxa"/>
+            <w:tcW w:w="520" w:type="dxa"/>
+          </w:tcPr>
+          <w:p>
+            <w:pPr>
+              <w:rPr>
+                <w:rFonts w:cstheme="minorHAnsi"/>
+                <w:sz w:val="24"/>
+                <w:szCs w:val="24"/>
+              </w:rPr>
+            </w:pPr>
+          </w:p>
+        </w:tc>
+        <w:tc>
+          <w:tcPr>
+            <w:tcW w:w="5560" w:type="dxa"/>
           </w:tcPr>
           <w:p>
             <w:pPr>
@@ -859,7 +1035,7 @@
         </w:tc>
         <w:tc>
           <w:tcPr>
-            <w:tcW w:w="2998" w:type="dxa"/>
+            <w:tcW w:w="2982" w:type="dxa"/>
           </w:tcPr>
           <w:p>
             <w:pPr>
@@ -875,21 +1051,21 @@
       <w:tr>
         <w:tc>
           <w:tcPr>
-            <w:tcW w:w="475" w:type="dxa"/>
-          </w:tcPr>
-          <w:p>
-            <w:pPr>
-              <w:rPr>
-                <w:rFonts w:cstheme="minorHAnsi"/>
-                <w:sz w:val="24"/>
-                <w:szCs w:val="24"/>
-              </w:rPr>
-            </w:pPr>
-          </w:p>
-        </w:tc>
-        <w:tc>
-          <w:tcPr>
-            <w:tcW w:w="5589" w:type="dxa"/>
+            <w:tcW w:w="520" w:type="dxa"/>
+          </w:tcPr>
+          <w:p>
+            <w:pPr>
+              <w:rPr>
+                <w:rFonts w:cstheme="minorHAnsi"/>
+                <w:sz w:val="24"/>
+                <w:szCs w:val="24"/>
+              </w:rPr>
+            </w:pPr>
+          </w:p>
+        </w:tc>
+        <w:tc>
+          <w:tcPr>
+            <w:tcW w:w="5560" w:type="dxa"/>
           </w:tcPr>
           <w:p>
             <w:pPr>
@@ -911,7 +1087,59 @@
         </w:tc>
         <w:tc>
           <w:tcPr>
-            <w:tcW w:w="2998" w:type="dxa"/>
+            <w:tcW w:w="2982" w:type="dxa"/>
+          </w:tcPr>
+          <w:p>
+            <w:pPr>
+              <w:rPr>
+                <w:rFonts w:cstheme="minorHAnsi"/>
+                <w:sz w:val="24"/>
+                <w:szCs w:val="24"/>
+              </w:rPr>
+            </w:pPr>
+          </w:p>
+        </w:tc>
+      </w:tr>
+      <w:tr>
+        <w:tc>
+          <w:tcPr>
+            <w:tcW w:w="520" w:type="dxa"/>
+          </w:tcPr>
+          <w:p>
+            <w:pPr>
+              <w:rPr>
+                <w:rFonts w:cstheme="minorHAnsi"/>
+                <w:sz w:val="24"/>
+                <w:szCs w:val="24"/>
+              </w:rPr>
+            </w:pPr>
+          </w:p>
+        </w:tc>
+        <w:tc>
+          <w:tcPr>
+            <w:tcW w:w="5560" w:type="dxa"/>
+          </w:tcPr>
+          <w:p>
+            <w:pPr>
+              <w:rPr>
+                <w:rFonts w:cstheme="minorHAnsi"/>
+                <w:sz w:val="24"/>
+                <w:szCs w:val="24"/>
+              </w:rPr>
+            </w:pPr>
+            <w:r>
+              <w:rPr>
+                <w:rFonts w:cstheme="minorHAnsi"/>
+                <w:sz w:val="24"/>
+                <w:szCs w:val="24"/>
+              </w:rPr>
+              <w:t>[optional] Detect the language of the input automatically</w:t>
+            </w:r>
+          </w:p>
+        </w:tc>
+        <w:tc>
+          <w:tcPr>
+            <w:tcW w:w="2982" w:type="dxa"/>
           </w:tcPr>
           <w:p>
             <w:pPr>
@@ -950,6 +1178,37 @@
         <w:t>input and returns the result.</w:t>
       </w:r>
     </w:p>
+    <w:p/>
+    <w:p>
+      <w:r>
+        <w:t>Notes</w:t>
+      </w:r>
+    </w:p>
+    <w:p>
+      <w:r>
+        <w:t>Where to catch and handle exceptions?</w:t>
+      </w:r>
+    </w:p>
+    <w:p>
+      <w:r>
+        <w:t>Do we need the MenuChoice class?</w:t>
+      </w:r>
+    </w:p>
+    <w:p>
+      <w:pPr>
+        <w:pStyle w:val="Heading1"/>
+      </w:pPr>
+      <w:r>
+        <w:lastRenderedPageBreak/>
+        <w:t>Tasks</w:t>
+      </w:r>
+    </w:p>
+    <w:p>
+      <w:r>
+        <w:t>Create a menu</w:t>
+      </w:r>
+    </w:p>
+    <w:p/>
     <w:sectPr>
       <w:pgSz w:w="11906" w:h="16838"/>
       <w:pgMar w:top="1417" w:right="1417" w:bottom="1134" w:left="1417" w:header="708" w:footer="708" w:gutter="0"/>

</xml_diff>